<commit_message>
sabtu, 18 maret 2023, pagi sebelum sarapan
</commit_message>
<xml_diff>
--- a/2021 DEBI TOMIKA/III. SISTEM INFORMASI DAN MULTIMEDIA/III.A. Sistem Informasi/10. III.A.6. Dokumen Pemodelan Proses SIPIA.docx
+++ b/2021 DEBI TOMIKA/III. SISTEM INFORMASI DAN MULTIMEDIA/III.A. Sistem Informasi/10. III.A.6. Dokumen Pemodelan Proses SIPIA.docx
@@ -5,7 +5,10 @@
     <w:sdt>
       <w:sdtPr>
         <w:rPr>
+          <w:rFonts w:eastAsiaTheme="minorHAnsi"/>
+          <w:noProof/>
           <w:sz w:val="2"/>
+          <w:lang w:val="en-ID"/>
         </w:rPr>
         <w:id w:val="-570736989"/>
         <w:docPartObj>
@@ -15,13 +18,10 @@
       </w:sdtPr>
       <w:sdtEndPr>
         <w:rPr>
-          <w:rFonts w:eastAsiaTheme="minorHAnsi"/>
           <w:b/>
           <w:bCs/>
-          <w:noProof/>
-          <w:sz w:val="24"/>
-          <w:szCs w:val="24"/>
-          <w:lang w:val="en-ID"/>
+          <w:sz w:val="24"/>
+          <w:szCs w:val="24"/>
         </w:rPr>
       </w:sdtEndPr>
       <w:sdtContent>
@@ -155,13 +155,95 @@
                                     <w:text/>
                                   </w:sdtPr>
                                   <w:sdtContent>
+                                    <w:proofErr w:type="spellStart"/>
                                     <w:r>
                                       <w:rPr>
                                         <w:color w:val="4472C4" w:themeColor="accent1"/>
                                         <w:sz w:val="36"/>
                                         <w:szCs w:val="36"/>
                                       </w:rPr>
-                                      <w:t>Sistem Informasi Penilaian Capaian Kinerja Pegawai (</w:t>
+                                      <w:t>Sistem</w:t>
+                                    </w:r>
+                                    <w:proofErr w:type="spellEnd"/>
+                                    <w:r>
+                                      <w:rPr>
+                                        <w:color w:val="4472C4" w:themeColor="accent1"/>
+                                        <w:sz w:val="36"/>
+                                        <w:szCs w:val="36"/>
+                                      </w:rPr>
+                                      <w:t xml:space="preserve"> </w:t>
+                                    </w:r>
+                                    <w:proofErr w:type="spellStart"/>
+                                    <w:r>
+                                      <w:rPr>
+                                        <w:color w:val="4472C4" w:themeColor="accent1"/>
+                                        <w:sz w:val="36"/>
+                                        <w:szCs w:val="36"/>
+                                      </w:rPr>
+                                      <w:t>Informasi</w:t>
+                                    </w:r>
+                                    <w:proofErr w:type="spellEnd"/>
+                                    <w:r>
+                                      <w:rPr>
+                                        <w:color w:val="4472C4" w:themeColor="accent1"/>
+                                        <w:sz w:val="36"/>
+                                        <w:szCs w:val="36"/>
+                                      </w:rPr>
+                                      <w:t xml:space="preserve"> </w:t>
+                                    </w:r>
+                                    <w:proofErr w:type="spellStart"/>
+                                    <w:r>
+                                      <w:rPr>
+                                        <w:color w:val="4472C4" w:themeColor="accent1"/>
+                                        <w:sz w:val="36"/>
+                                        <w:szCs w:val="36"/>
+                                      </w:rPr>
+                                      <w:t>Penilaian</w:t>
+                                    </w:r>
+                                    <w:proofErr w:type="spellEnd"/>
+                                    <w:r>
+                                      <w:rPr>
+                                        <w:color w:val="4472C4" w:themeColor="accent1"/>
+                                        <w:sz w:val="36"/>
+                                        <w:szCs w:val="36"/>
+                                      </w:rPr>
+                                      <w:t xml:space="preserve"> </w:t>
+                                    </w:r>
+                                    <w:proofErr w:type="spellStart"/>
+                                    <w:r>
+                                      <w:rPr>
+                                        <w:color w:val="4472C4" w:themeColor="accent1"/>
+                                        <w:sz w:val="36"/>
+                                        <w:szCs w:val="36"/>
+                                      </w:rPr>
+                                      <w:t>Capaian</w:t>
+                                    </w:r>
+                                    <w:proofErr w:type="spellEnd"/>
+                                    <w:r>
+                                      <w:rPr>
+                                        <w:color w:val="4472C4" w:themeColor="accent1"/>
+                                        <w:sz w:val="36"/>
+                                        <w:szCs w:val="36"/>
+                                      </w:rPr>
+                                      <w:t xml:space="preserve"> Kinerja </w:t>
+                                    </w:r>
+                                    <w:proofErr w:type="spellStart"/>
+                                    <w:r>
+                                      <w:rPr>
+                                        <w:color w:val="4472C4" w:themeColor="accent1"/>
+                                        <w:sz w:val="36"/>
+                                        <w:szCs w:val="36"/>
+                                      </w:rPr>
+                                      <w:t>Pegawai</w:t>
+                                    </w:r>
+                                    <w:proofErr w:type="spellEnd"/>
+                                    <w:r>
+                                      <w:rPr>
+                                        <w:color w:val="4472C4" w:themeColor="accent1"/>
+                                        <w:sz w:val="36"/>
+                                        <w:szCs w:val="36"/>
+                                      </w:rPr>
+                                      <w:t xml:space="preserve"> (</w:t>
                                     </w:r>
                                     <w:r>
                                       <w:rPr>
@@ -285,13 +367,95 @@
                               <w:text/>
                             </w:sdtPr>
                             <w:sdtContent>
+                              <w:proofErr w:type="spellStart"/>
                               <w:r>
                                 <w:rPr>
                                   <w:color w:val="4472C4" w:themeColor="accent1"/>
                                   <w:sz w:val="36"/>
                                   <w:szCs w:val="36"/>
                                 </w:rPr>
-                                <w:t>Sistem Informasi Penilaian Capaian Kinerja Pegawai (</w:t>
+                                <w:t>Sistem</w:t>
+                              </w:r>
+                              <w:proofErr w:type="spellEnd"/>
+                              <w:r>
+                                <w:rPr>
+                                  <w:color w:val="4472C4" w:themeColor="accent1"/>
+                                  <w:sz w:val="36"/>
+                                  <w:szCs w:val="36"/>
+                                </w:rPr>
+                                <w:t xml:space="preserve"> </w:t>
+                              </w:r>
+                              <w:proofErr w:type="spellStart"/>
+                              <w:r>
+                                <w:rPr>
+                                  <w:color w:val="4472C4" w:themeColor="accent1"/>
+                                  <w:sz w:val="36"/>
+                                  <w:szCs w:val="36"/>
+                                </w:rPr>
+                                <w:t>Informasi</w:t>
+                              </w:r>
+                              <w:proofErr w:type="spellEnd"/>
+                              <w:r>
+                                <w:rPr>
+                                  <w:color w:val="4472C4" w:themeColor="accent1"/>
+                                  <w:sz w:val="36"/>
+                                  <w:szCs w:val="36"/>
+                                </w:rPr>
+                                <w:t xml:space="preserve"> </w:t>
+                              </w:r>
+                              <w:proofErr w:type="spellStart"/>
+                              <w:r>
+                                <w:rPr>
+                                  <w:color w:val="4472C4" w:themeColor="accent1"/>
+                                  <w:sz w:val="36"/>
+                                  <w:szCs w:val="36"/>
+                                </w:rPr>
+                                <w:t>Penilaian</w:t>
+                              </w:r>
+                              <w:proofErr w:type="spellEnd"/>
+                              <w:r>
+                                <w:rPr>
+                                  <w:color w:val="4472C4" w:themeColor="accent1"/>
+                                  <w:sz w:val="36"/>
+                                  <w:szCs w:val="36"/>
+                                </w:rPr>
+                                <w:t xml:space="preserve"> </w:t>
+                              </w:r>
+                              <w:proofErr w:type="spellStart"/>
+                              <w:r>
+                                <w:rPr>
+                                  <w:color w:val="4472C4" w:themeColor="accent1"/>
+                                  <w:sz w:val="36"/>
+                                  <w:szCs w:val="36"/>
+                                </w:rPr>
+                                <w:t>Capaian</w:t>
+                              </w:r>
+                              <w:proofErr w:type="spellEnd"/>
+                              <w:r>
+                                <w:rPr>
+                                  <w:color w:val="4472C4" w:themeColor="accent1"/>
+                                  <w:sz w:val="36"/>
+                                  <w:szCs w:val="36"/>
+                                </w:rPr>
+                                <w:t xml:space="preserve"> Kinerja </w:t>
+                              </w:r>
+                              <w:proofErr w:type="spellStart"/>
+                              <w:r>
+                                <w:rPr>
+                                  <w:color w:val="4472C4" w:themeColor="accent1"/>
+                                  <w:sz w:val="36"/>
+                                  <w:szCs w:val="36"/>
+                                </w:rPr>
+                                <w:t>Pegawai</w:t>
+                              </w:r>
+                              <w:proofErr w:type="spellEnd"/>
+                              <w:r>
+                                <w:rPr>
+                                  <w:color w:val="4472C4" w:themeColor="accent1"/>
+                                  <w:sz w:val="36"/>
+                                  <w:szCs w:val="36"/>
+                                </w:rPr>
+                                <w:t xml:space="preserve"> (</w:t>
                               </w:r>
                               <w:r>
                                 <w:rPr>
@@ -942,8 +1106,36 @@
                                         <w:sz w:val="36"/>
                                         <w:szCs w:val="36"/>
                                       </w:rPr>
-                                      <w:t>BPS Kabupaten Kuantan Singingi</w:t>
+                                      <w:t xml:space="preserve">BPS </w:t>
                                     </w:r>
+                                    <w:proofErr w:type="spellStart"/>
+                                    <w:r>
+                                      <w:rPr>
+                                        <w:color w:val="4472C4" w:themeColor="accent1"/>
+                                        <w:sz w:val="36"/>
+                                        <w:szCs w:val="36"/>
+                                      </w:rPr>
+                                      <w:t>Kabupaten</w:t>
+                                    </w:r>
+                                    <w:proofErr w:type="spellEnd"/>
+                                    <w:r>
+                                      <w:rPr>
+                                        <w:color w:val="4472C4" w:themeColor="accent1"/>
+                                        <w:sz w:val="36"/>
+                                        <w:szCs w:val="36"/>
+                                      </w:rPr>
+                                      <w:t xml:space="preserve"> Kuantan </w:t>
+                                    </w:r>
+                                    <w:proofErr w:type="spellStart"/>
+                                    <w:r>
+                                      <w:rPr>
+                                        <w:color w:val="4472C4" w:themeColor="accent1"/>
+                                        <w:sz w:val="36"/>
+                                        <w:szCs w:val="36"/>
+                                      </w:rPr>
+                                      <w:t>Singingi</w:t>
+                                    </w:r>
+                                    <w:proofErr w:type="spellEnd"/>
                                   </w:sdtContent>
                                 </w:sdt>
                               </w:p>
@@ -1037,8 +1229,36 @@
                                   <w:sz w:val="36"/>
                                   <w:szCs w:val="36"/>
                                 </w:rPr>
-                                <w:t>BPS Kabupaten Kuantan Singingi</w:t>
+                                <w:t xml:space="preserve">BPS </w:t>
                               </w:r>
+                              <w:proofErr w:type="spellStart"/>
+                              <w:r>
+                                <w:rPr>
+                                  <w:color w:val="4472C4" w:themeColor="accent1"/>
+                                  <w:sz w:val="36"/>
+                                  <w:szCs w:val="36"/>
+                                </w:rPr>
+                                <w:t>Kabupaten</w:t>
+                              </w:r>
+                              <w:proofErr w:type="spellEnd"/>
+                              <w:r>
+                                <w:rPr>
+                                  <w:color w:val="4472C4" w:themeColor="accent1"/>
+                                  <w:sz w:val="36"/>
+                                  <w:szCs w:val="36"/>
+                                </w:rPr>
+                                <w:t xml:space="preserve"> Kuantan </w:t>
+                              </w:r>
+                              <w:proofErr w:type="spellStart"/>
+                              <w:r>
+                                <w:rPr>
+                                  <w:color w:val="4472C4" w:themeColor="accent1"/>
+                                  <w:sz w:val="36"/>
+                                  <w:szCs w:val="36"/>
+                                </w:rPr>
+                                <w:t>Singingi</w:t>
+                              </w:r>
+                              <w:proofErr w:type="spellEnd"/>
                             </w:sdtContent>
                           </w:sdt>
                         </w:p>
@@ -1561,10 +1781,10 @@
             <v:path o:extrusionok="f" gradientshapeok="t" o:connecttype="rect"/>
             <o:lock v:ext="edit" aspectratio="t"/>
           </v:shapetype>
-          <v:shape id="_x0000_i1057" type="#_x0000_t75" style="width:467.3pt;height:368.4pt" o:ole="">
+          <v:shape id="_x0000_i1133" type="#_x0000_t75" style="width:467.3pt;height:368.4pt" o:ole="">
             <v:imagedata r:id="rId8" o:title=""/>
           </v:shape>
-          <o:OLEObject Type="Embed" ProgID="Visio.Drawing.15" ShapeID="_x0000_i1057" DrawAspect="Content" ObjectID="_1740576582" r:id="rId9"/>
+          <o:OLEObject Type="Embed" ProgID="Visio.Drawing.15" ShapeID="_x0000_i1133" DrawAspect="Content" ObjectID="_1740629448" r:id="rId9"/>
         </w:object>
       </w:r>
     </w:p>
@@ -1586,30 +1806,14 @@
           <w:sz w:val="24"/>
           <w:szCs w:val="24"/>
         </w:rPr>
-        <w:t xml:space="preserve">Gambar </w:t>
-      </w:r>
-      <w:r>
-        <w:rPr>
-          <w:b/>
-          <w:bCs/>
-          <w:sz w:val="24"/>
-          <w:szCs w:val="24"/>
-        </w:rPr>
-        <w:t>1</w:t>
-      </w:r>
-      <w:r>
-        <w:rPr>
-          <w:sz w:val="24"/>
-          <w:szCs w:val="24"/>
-        </w:rPr>
-        <w:t xml:space="preserve">. </w:t>
-      </w:r>
-      <w:r>
-        <w:rPr>
-          <w:sz w:val="24"/>
-          <w:szCs w:val="24"/>
-        </w:rPr>
-        <w:t>Gambaran umum SIPIA</w:t>
+        <w:t>Gambar 1</w:t>
+      </w:r>
+      <w:r>
+        <w:rPr>
+          <w:sz w:val="24"/>
+          <w:szCs w:val="24"/>
+        </w:rPr>
+        <w:t>. Gambaran umum SIPIA</w:t>
       </w:r>
     </w:p>
     <w:p>
@@ -1967,14 +2171,7 @@
           <w:sz w:val="24"/>
           <w:szCs w:val="24"/>
         </w:rPr>
-        <w:t xml:space="preserve"> mengenai core values (nilai-nilai inti) BPS yaitu PIA</w:t>
-      </w:r>
-      <w:r>
-        <w:rPr>
-          <w:sz w:val="24"/>
-          <w:szCs w:val="24"/>
-        </w:rPr>
-        <w:t xml:space="preserve"> dan </w:t>
+        <w:t xml:space="preserve"> mengenai core values (nilai-nilai inti) BPS yaitu PIA dan </w:t>
       </w:r>
       <w:r>
         <w:rPr>
@@ -2048,14 +2245,7 @@
           <w:sz w:val="24"/>
           <w:szCs w:val="24"/>
         </w:rPr>
-        <w:t>menilai penerapan nilai-nilai PIA pegawai lain</w:t>
-      </w:r>
-      <w:r>
-        <w:rPr>
-          <w:sz w:val="24"/>
-          <w:szCs w:val="24"/>
-        </w:rPr>
-        <w:t xml:space="preserve"> dan memonitoring penilaian pegawai</w:t>
+        <w:t>menilai penerapan nilai-nilai PIA pegawai lain dan memonitoring penilaian pegawai</w:t>
       </w:r>
       <w:r>
         <w:rPr>
@@ -2100,14 +2290,7 @@
           <w:sz w:val="24"/>
           <w:szCs w:val="24"/>
         </w:rPr>
-        <w:t>menilai penerapan nilai-nilai PIA pegawai</w:t>
-      </w:r>
-      <w:r>
-        <w:rPr>
-          <w:sz w:val="24"/>
-          <w:szCs w:val="24"/>
-        </w:rPr>
-        <w:t xml:space="preserve">, </w:t>
+        <w:t xml:space="preserve">menilai penerapan nilai-nilai PIA pegawai, </w:t>
       </w:r>
       <w:r>
         <w:rPr>
@@ -2372,10 +2555,10 @@
       </w:pPr>
       <w:r>
         <w:object w:dxaOrig="10951" w:dyaOrig="16126" w14:anchorId="1CF82A16">
-          <v:shape id="_x0000_i1060" type="#_x0000_t75" style="width:380pt;height:559.55pt" o:ole="">
+          <v:shape id="_x0000_i1134" type="#_x0000_t75" style="width:380pt;height:559.55pt" o:ole="">
             <v:imagedata r:id="rId11" o:title=""/>
           </v:shape>
-          <o:OLEObject Type="Embed" ProgID="Visio.Drawing.15" ShapeID="_x0000_i1060" DrawAspect="Content" ObjectID="_1740576583" r:id="rId12"/>
+          <o:OLEObject Type="Embed" ProgID="Visio.Drawing.15" ShapeID="_x0000_i1134" DrawAspect="Content" ObjectID="_1740629449" r:id="rId12"/>
         </w:object>
       </w:r>
     </w:p>
@@ -2463,7 +2646,14 @@
           <w:sz w:val="24"/>
           <w:szCs w:val="24"/>
         </w:rPr>
-        <w:t>login</w:t>
+        <w:t>l</w:t>
+      </w:r>
+      <w:r>
+        <w:rPr>
+          <w:sz w:val="24"/>
+          <w:szCs w:val="24"/>
+        </w:rPr>
+        <w:t>ogin</w:t>
       </w:r>
     </w:p>
     <w:p>
@@ -2475,10 +2665,10 @@
       </w:pPr>
       <w:r>
         <w:object w:dxaOrig="10951" w:dyaOrig="16126" w14:anchorId="4453B6B8">
-          <v:shape id="_x0000_i1069" type="#_x0000_t75" style="width:421.6pt;height:620.05pt" o:ole="">
+          <v:shape id="_x0000_i1135" type="#_x0000_t75" style="width:421.6pt;height:620.05pt" o:ole="">
             <v:imagedata r:id="rId13" o:title=""/>
           </v:shape>
-          <o:OLEObject Type="Embed" ProgID="Visio.Drawing.15" ShapeID="_x0000_i1069" DrawAspect="Content" ObjectID="_1740576584" r:id="rId14"/>
+          <o:OLEObject Type="Embed" ProgID="Visio.Drawing.15" ShapeID="_x0000_i1135" DrawAspect="Content" ObjectID="_1740629450" r:id="rId14"/>
         </w:object>
       </w:r>
     </w:p>
@@ -2566,7 +2756,28 @@
           <w:sz w:val="24"/>
           <w:szCs w:val="24"/>
         </w:rPr>
-        <w:t>Melihat Informasi PIA</w:t>
+        <w:t>m</w:t>
+      </w:r>
+      <w:r>
+        <w:rPr>
+          <w:sz w:val="24"/>
+          <w:szCs w:val="24"/>
+        </w:rPr>
+        <w:t xml:space="preserve">elihat </w:t>
+      </w:r>
+      <w:r>
+        <w:rPr>
+          <w:sz w:val="24"/>
+          <w:szCs w:val="24"/>
+        </w:rPr>
+        <w:t>i</w:t>
+      </w:r>
+      <w:r>
+        <w:rPr>
+          <w:sz w:val="24"/>
+          <w:szCs w:val="24"/>
+        </w:rPr>
+        <w:t>nformasi PIA</w:t>
       </w:r>
     </w:p>
     <w:p>
@@ -2577,11 +2788,11 @@
         <w:jc w:val="center"/>
       </w:pPr>
       <w:r>
-        <w:object w:dxaOrig="10831" w:dyaOrig="16156" w14:anchorId="709D5F1A">
-          <v:shape id="_x0000_i1027" type="#_x0000_t75" style="width:417.55pt;height:623.6pt" o:ole="">
+        <w:object w:dxaOrig="10950" w:dyaOrig="16125" w14:anchorId="0FD4EFE5">
+          <v:shape id="_x0000_i1136" type="#_x0000_t75" style="width:421.55pt;height:620.8pt" o:ole="">
             <v:imagedata r:id="rId15" o:title=""/>
           </v:shape>
-          <o:OLEObject Type="Embed" ProgID="Visio.Drawing.15" ShapeID="_x0000_i1027" DrawAspect="Content" ObjectID="_1740576585" r:id="rId16"/>
+          <o:OLEObject Type="Embed" ProgID="Visio.Drawing.15" ShapeID="_x0000_i1136" DrawAspect="Content" ObjectID="_1740629451" r:id="rId16"/>
         </w:object>
       </w:r>
     </w:p>
@@ -2603,7 +2814,16 @@
           <w:sz w:val="24"/>
           <w:szCs w:val="24"/>
         </w:rPr>
-        <w:t>Gambar 4</w:t>
+        <w:t xml:space="preserve">Gambar </w:t>
+      </w:r>
+      <w:r>
+        <w:rPr>
+          <w:b/>
+          <w:bCs/>
+          <w:sz w:val="24"/>
+          <w:szCs w:val="24"/>
+        </w:rPr>
+        <w:t>5</w:t>
       </w:r>
       <w:r>
         <w:rPr>
@@ -2660,7 +2880,7 @@
           <w:sz w:val="24"/>
           <w:szCs w:val="24"/>
         </w:rPr>
-        <w:t>Input Master Butir Kegiatan</w:t>
+        <w:t>menilai PIA pegawai</w:t>
       </w:r>
     </w:p>
     <w:p>
@@ -2671,12 +2891,175 @@
         <w:jc w:val="center"/>
       </w:pPr>
       <w:r>
-        <w:object w:dxaOrig="10831" w:dyaOrig="16216" w14:anchorId="64AD1910">
-          <v:shape id="_x0000_i1028" type="#_x0000_t75" style="width:415.9pt;height:621.9pt" o:ole="">
+        <w:object w:dxaOrig="10951" w:dyaOrig="16126" w14:anchorId="3DA6DDA9">
+          <v:shape id="_x0000_i1137" type="#_x0000_t75" style="width:423.8pt;height:625.7pt" o:ole="">
             <v:imagedata r:id="rId17" o:title=""/>
           </v:shape>
-          <o:OLEObject Type="Embed" ProgID="Visio.Drawing.15" ShapeID="_x0000_i1028" DrawAspect="Content" ObjectID="_1740576586" r:id="rId18"/>
+          <o:OLEObject Type="Embed" ProgID="Visio.Drawing.15" ShapeID="_x0000_i1137" DrawAspect="Content" ObjectID="_1740629452" r:id="rId18"/>
         </w:object>
+      </w:r>
+    </w:p>
+    <w:p>
+      <w:pPr>
+        <w:pStyle w:val="ListParagraph"/>
+        <w:spacing w:line="360" w:lineRule="auto"/>
+        <w:ind w:left="360" w:firstLine="360"/>
+        <w:jc w:val="center"/>
+        <w:rPr>
+          <w:sz w:val="24"/>
+          <w:szCs w:val="24"/>
+        </w:rPr>
+      </w:pPr>
+      <w:r>
+        <w:rPr>
+          <w:b/>
+          <w:bCs/>
+          <w:sz w:val="24"/>
+          <w:szCs w:val="24"/>
+        </w:rPr>
+        <w:t xml:space="preserve">Gambar </w:t>
+      </w:r>
+      <w:r>
+        <w:rPr>
+          <w:b/>
+          <w:bCs/>
+          <w:sz w:val="24"/>
+          <w:szCs w:val="24"/>
+        </w:rPr>
+        <w:t>6</w:t>
+      </w:r>
+      <w:r>
+        <w:rPr>
+          <w:sz w:val="24"/>
+          <w:szCs w:val="24"/>
+        </w:rPr>
+        <w:t xml:space="preserve">. </w:t>
+      </w:r>
+      <w:r>
+        <w:rPr>
+          <w:i/>
+          <w:iCs/>
+          <w:sz w:val="24"/>
+          <w:szCs w:val="24"/>
+        </w:rPr>
+        <w:t>Activity</w:t>
+      </w:r>
+      <w:r>
+        <w:rPr>
+          <w:i/>
+          <w:iCs/>
+          <w:sz w:val="24"/>
+          <w:szCs w:val="24"/>
+        </w:rPr>
+        <w:t xml:space="preserve"> </w:t>
+      </w:r>
+      <w:r>
+        <w:rPr>
+          <w:i/>
+          <w:iCs/>
+          <w:sz w:val="24"/>
+          <w:szCs w:val="24"/>
+        </w:rPr>
+        <w:t>D</w:t>
+      </w:r>
+      <w:r>
+        <w:rPr>
+          <w:i/>
+          <w:iCs/>
+          <w:sz w:val="24"/>
+          <w:szCs w:val="24"/>
+        </w:rPr>
+        <w:t>iagram</w:t>
+      </w:r>
+      <w:r>
+        <w:rPr>
+          <w:sz w:val="24"/>
+          <w:szCs w:val="24"/>
+        </w:rPr>
+        <w:t xml:space="preserve"> </w:t>
+      </w:r>
+      <w:r>
+        <w:rPr>
+          <w:sz w:val="24"/>
+          <w:szCs w:val="24"/>
+        </w:rPr>
+        <w:t>monitoring penilaian PIA</w:t>
+      </w:r>
+    </w:p>
+    <w:p>
+      <w:pPr>
+        <w:jc w:val="center"/>
+        <w:rPr>
+          <w:sz w:val="24"/>
+          <w:szCs w:val="24"/>
+        </w:rPr>
+      </w:pPr>
+      <w:r>
+        <w:object w:dxaOrig="10951" w:dyaOrig="16126" w14:anchorId="275A6A38">
+          <v:shape id="_x0000_i1138" type="#_x0000_t75" style="width:429.3pt;height:632.15pt" o:ole="">
+            <v:imagedata r:id="rId19" o:title=""/>
+          </v:shape>
+          <o:OLEObject Type="Embed" ProgID="Visio.Drawing.15" ShapeID="_x0000_i1138" DrawAspect="Content" ObjectID="_1740629453" r:id="rId20"/>
+        </w:object>
+      </w:r>
+      <w:r>
+        <w:rPr>
+          <w:b/>
+          <w:bCs/>
+          <w:sz w:val="24"/>
+          <w:szCs w:val="24"/>
+        </w:rPr>
+        <w:t>Gambar 7</w:t>
+      </w:r>
+      <w:r>
+        <w:rPr>
+          <w:sz w:val="24"/>
+          <w:szCs w:val="24"/>
+        </w:rPr>
+        <w:t xml:space="preserve">. </w:t>
+      </w:r>
+      <w:r>
+        <w:rPr>
+          <w:i/>
+          <w:iCs/>
+          <w:sz w:val="24"/>
+          <w:szCs w:val="24"/>
+        </w:rPr>
+        <w:t>Activity</w:t>
+      </w:r>
+      <w:r>
+        <w:rPr>
+          <w:i/>
+          <w:iCs/>
+          <w:sz w:val="24"/>
+          <w:szCs w:val="24"/>
+        </w:rPr>
+        <w:t xml:space="preserve"> </w:t>
+      </w:r>
+      <w:r>
+        <w:rPr>
+          <w:i/>
+          <w:iCs/>
+          <w:sz w:val="24"/>
+          <w:szCs w:val="24"/>
+        </w:rPr>
+        <w:t>D</w:t>
+      </w:r>
+      <w:r>
+        <w:rPr>
+          <w:i/>
+          <w:iCs/>
+          <w:sz w:val="24"/>
+          <w:szCs w:val="24"/>
+        </w:rPr>
+        <w:t>iagram</w:t>
+      </w:r>
+      <w:r>
+        <w:rPr>
+          <w:sz w:val="24"/>
+          <w:szCs w:val="24"/>
+        </w:rPr>
+        <w:t xml:space="preserve"> memilh pegawai terbaik</w:t>
       </w:r>
     </w:p>
     <w:p>
@@ -2698,65 +3081,6 @@
           <w:docGrid w:linePitch="360"/>
         </w:sectPr>
       </w:pPr>
-      <w:r>
-        <w:rPr>
-          <w:b/>
-          <w:bCs/>
-          <w:sz w:val="24"/>
-          <w:szCs w:val="24"/>
-        </w:rPr>
-        <w:t>Gambar 5</w:t>
-      </w:r>
-      <w:r>
-        <w:rPr>
-          <w:sz w:val="24"/>
-          <w:szCs w:val="24"/>
-        </w:rPr>
-        <w:t xml:space="preserve">. </w:t>
-      </w:r>
-      <w:r>
-        <w:rPr>
-          <w:i/>
-          <w:iCs/>
-          <w:sz w:val="24"/>
-          <w:szCs w:val="24"/>
-        </w:rPr>
-        <w:t>Activity</w:t>
-      </w:r>
-      <w:r>
-        <w:rPr>
-          <w:i/>
-          <w:iCs/>
-          <w:sz w:val="24"/>
-          <w:szCs w:val="24"/>
-        </w:rPr>
-        <w:t xml:space="preserve"> </w:t>
-      </w:r>
-      <w:r>
-        <w:rPr>
-          <w:i/>
-          <w:iCs/>
-          <w:sz w:val="24"/>
-          <w:szCs w:val="24"/>
-        </w:rPr>
-        <w:t>D</w:t>
-      </w:r>
-      <w:r>
-        <w:rPr>
-          <w:i/>
-          <w:iCs/>
-          <w:sz w:val="24"/>
-          <w:szCs w:val="24"/>
-        </w:rPr>
-        <w:t>iagram</w:t>
-      </w:r>
-      <w:r>
-        <w:rPr>
-          <w:sz w:val="24"/>
-          <w:szCs w:val="24"/>
-        </w:rPr>
-        <w:t xml:space="preserve"> Monitoring CKP</w:t>
-      </w:r>
     </w:p>
     <w:p>
       <w:pPr>
@@ -2790,15 +3114,15 @@
     <w:p>
       <w:pPr>
         <w:pStyle w:val="ListParagraph"/>
-        <w:spacing w:line="360" w:lineRule="auto"/>
+        <w:spacing w:after="0" w:line="360" w:lineRule="auto"/>
         <w:jc w:val="center"/>
       </w:pPr>
       <w:r>
         <w:object w:dxaOrig="16126" w:dyaOrig="6901" w14:anchorId="55513848">
-          <v:shape id="_x0000_i1029" type="#_x0000_t75" style="width:623.25pt;height:266.4pt" o:ole="">
-            <v:imagedata r:id="rId19" o:title=""/>
+          <v:shape id="_x0000_i1140" type="#_x0000_t75" style="width:623.25pt;height:266.4pt" o:ole="">
+            <v:imagedata r:id="rId21" o:title=""/>
           </v:shape>
-          <o:OLEObject Type="Embed" ProgID="Visio.Drawing.15" ShapeID="_x0000_i1029" DrawAspect="Content" ObjectID="_1740576587" r:id="rId20"/>
+          <o:OLEObject Type="Embed" ProgID="Visio.Drawing.15" ShapeID="_x0000_i1140" DrawAspect="Content" ObjectID="_1740629454" r:id="rId22"/>
         </w:object>
       </w:r>
     </w:p>
@@ -2828,7 +3152,7 @@
           <w:sz w:val="24"/>
           <w:szCs w:val="24"/>
         </w:rPr>
-        <w:t>6</w:t>
+        <w:t>8</w:t>
       </w:r>
       <w:r>
         <w:rPr>
@@ -2874,11 +3198,11 @@
         <w:jc w:val="center"/>
       </w:pPr>
       <w:r>
-        <w:object w:dxaOrig="13426" w:dyaOrig="5580" w14:anchorId="73A5F020">
-          <v:shape id="_x0000_i1030" type="#_x0000_t75" style="width:541.75pt;height:226pt" o:ole="">
-            <v:imagedata r:id="rId21" o:title=""/>
+        <w:object w:dxaOrig="16125" w:dyaOrig="7110" w14:anchorId="543DCE87">
+          <v:shape id="_x0000_i1139" type="#_x0000_t75" style="width:647.4pt;height:285.45pt" o:ole="">
+            <v:imagedata r:id="rId23" o:title=""/>
           </v:shape>
-          <o:OLEObject Type="Embed" ProgID="Visio.Drawing.15" ShapeID="_x0000_i1030" DrawAspect="Content" ObjectID="_1740576588" r:id="rId22"/>
+          <o:OLEObject Type="Embed" ProgID="Visio.Drawing.15" ShapeID="_x0000_i1139" DrawAspect="Content" ObjectID="_1740629455" r:id="rId24"/>
         </w:object>
       </w:r>
     </w:p>
@@ -2887,14 +3211,60 @@
         <w:pStyle w:val="ListParagraph"/>
         <w:spacing w:line="360" w:lineRule="auto"/>
         <w:jc w:val="center"/>
-      </w:pPr>
-      <w:r>
-        <w:object w:dxaOrig="13426" w:dyaOrig="5580" w14:anchorId="12D01D51">
-          <v:shape id="_x0000_i1031" type="#_x0000_t75" style="width:512.85pt;height:212.6pt" o:ole="">
-            <v:imagedata r:id="rId23" o:title=""/>
-          </v:shape>
-          <o:OLEObject Type="Embed" ProgID="Visio.Drawing.15" ShapeID="_x0000_i1031" DrawAspect="Content" ObjectID="_1740576589" r:id="rId24"/>
-        </w:object>
+        <w:rPr>
+          <w:sz w:val="24"/>
+          <w:szCs w:val="24"/>
+        </w:rPr>
+      </w:pPr>
+      <w:r>
+        <w:rPr>
+          <w:b/>
+          <w:bCs/>
+          <w:sz w:val="24"/>
+          <w:szCs w:val="24"/>
+        </w:rPr>
+        <w:t xml:space="preserve">Gambar </w:t>
+      </w:r>
+      <w:r>
+        <w:rPr>
+          <w:b/>
+          <w:bCs/>
+          <w:sz w:val="24"/>
+          <w:szCs w:val="24"/>
+        </w:rPr>
+        <w:t>9</w:t>
+      </w:r>
+      <w:r>
+        <w:rPr>
+          <w:b/>
+          <w:bCs/>
+          <w:sz w:val="24"/>
+          <w:szCs w:val="24"/>
+        </w:rPr>
+        <w:t xml:space="preserve">. </w:t>
+      </w:r>
+      <w:r>
+        <w:rPr>
+          <w:i/>
+          <w:iCs/>
+          <w:sz w:val="24"/>
+          <w:szCs w:val="24"/>
+        </w:rPr>
+        <w:t>Sequence Diagram</w:t>
+      </w:r>
+      <w:r>
+        <w:rPr>
+          <w:sz w:val="24"/>
+          <w:szCs w:val="24"/>
+        </w:rPr>
+        <w:t xml:space="preserve"> </w:t>
+      </w:r>
+      <w:r>
+        <w:rPr>
+          <w:sz w:val="24"/>
+          <w:szCs w:val="24"/>
+        </w:rPr>
+        <w:t>menampilkan halaman informasi PIA</w:t>
       </w:r>
     </w:p>
     <w:p>
@@ -2902,69 +3272,14 @@
         <w:pStyle w:val="ListParagraph"/>
         <w:spacing w:line="360" w:lineRule="auto"/>
         <w:jc w:val="center"/>
-        <w:rPr>
-          <w:sz w:val="24"/>
-          <w:szCs w:val="24"/>
-        </w:rPr>
-      </w:pPr>
-      <w:r>
-        <w:rPr>
-          <w:b/>
-          <w:bCs/>
-          <w:sz w:val="24"/>
-          <w:szCs w:val="24"/>
-        </w:rPr>
-        <w:t xml:space="preserve">Gambar </w:t>
-      </w:r>
-      <w:r>
-        <w:rPr>
-          <w:b/>
-          <w:bCs/>
-          <w:sz w:val="24"/>
-          <w:szCs w:val="24"/>
-        </w:rPr>
-        <w:t>7</w:t>
-      </w:r>
-      <w:r>
-        <w:rPr>
-          <w:b/>
-          <w:bCs/>
-          <w:sz w:val="24"/>
-          <w:szCs w:val="24"/>
-        </w:rPr>
-        <w:t>-8</w:t>
-      </w:r>
-      <w:r>
-        <w:rPr>
-          <w:b/>
-          <w:bCs/>
-          <w:sz w:val="24"/>
-          <w:szCs w:val="24"/>
-        </w:rPr>
-        <w:t xml:space="preserve">. </w:t>
-      </w:r>
-      <w:r>
-        <w:rPr>
-          <w:i/>
-          <w:iCs/>
-          <w:sz w:val="24"/>
-          <w:szCs w:val="24"/>
-        </w:rPr>
-        <w:t>Sequence Diagram</w:t>
-      </w:r>
-      <w:r>
-        <w:rPr>
-          <w:sz w:val="24"/>
-          <w:szCs w:val="24"/>
-        </w:rPr>
-        <w:t xml:space="preserve"> Input Master Butir Kegiatan</w:t>
-      </w:r>
-      <w:r>
-        <w:rPr>
-          <w:sz w:val="24"/>
-          <w:szCs w:val="24"/>
-        </w:rPr>
-        <w:t xml:space="preserve"> dan Master Kegiatan</w:t>
+      </w:pPr>
+      <w:r>
+        <w:object w:dxaOrig="14775" w:dyaOrig="8580" w14:anchorId="5F60FD5C">
+          <v:shape id="_x0000_i1141" type="#_x0000_t75" style="width:647.9pt;height:376.25pt" o:ole="">
+            <v:imagedata r:id="rId25" o:title=""/>
+          </v:shape>
+          <o:OLEObject Type="Embed" ProgID="Visio.Drawing.15" ShapeID="_x0000_i1141" DrawAspect="Content" ObjectID="_1740629456" r:id="rId26"/>
+        </w:object>
       </w:r>
     </w:p>
     <w:p>
@@ -2972,13 +3287,99 @@
         <w:pStyle w:val="ListParagraph"/>
         <w:spacing w:line="360" w:lineRule="auto"/>
         <w:jc w:val="center"/>
-      </w:pPr>
-      <w:r>
-        <w:object w:dxaOrig="14641" w:dyaOrig="8580" w14:anchorId="3E6AAE7F">
-          <v:shape id="_x0000_i1032" type="#_x0000_t75" style="width:647.85pt;height:379.25pt" o:ole="">
-            <v:imagedata r:id="rId25" o:title=""/>
+        <w:rPr>
+          <w:sz w:val="24"/>
+          <w:szCs w:val="24"/>
+        </w:rPr>
+      </w:pPr>
+      <w:r>
+        <w:rPr>
+          <w:b/>
+          <w:bCs/>
+          <w:sz w:val="24"/>
+          <w:szCs w:val="24"/>
+        </w:rPr>
+        <w:t xml:space="preserve">Gambar </w:t>
+      </w:r>
+      <w:r>
+        <w:rPr>
+          <w:b/>
+          <w:bCs/>
+          <w:sz w:val="24"/>
+          <w:szCs w:val="24"/>
+        </w:rPr>
+        <w:t>10</w:t>
+      </w:r>
+      <w:r>
+        <w:rPr>
+          <w:b/>
+          <w:bCs/>
+          <w:sz w:val="24"/>
+          <w:szCs w:val="24"/>
+        </w:rPr>
+        <w:t xml:space="preserve">. </w:t>
+      </w:r>
+      <w:r>
+        <w:rPr>
+          <w:i/>
+          <w:iCs/>
+          <w:sz w:val="24"/>
+          <w:szCs w:val="24"/>
+        </w:rPr>
+        <w:t>Sequence Diagram</w:t>
+      </w:r>
+      <w:r>
+        <w:rPr>
+          <w:sz w:val="24"/>
+          <w:szCs w:val="24"/>
+        </w:rPr>
+        <w:t xml:space="preserve"> </w:t>
+      </w:r>
+      <w:r>
+        <w:rPr>
+          <w:sz w:val="24"/>
+          <w:szCs w:val="24"/>
+        </w:rPr>
+        <w:t xml:space="preserve">penilaian </w:t>
+      </w:r>
+      <w:r>
+        <w:rPr>
+          <w:sz w:val="24"/>
+          <w:szCs w:val="24"/>
+        </w:rPr>
+        <w:t>PIA</w:t>
+      </w:r>
+      <w:r>
+        <w:rPr>
+          <w:sz w:val="24"/>
+          <w:szCs w:val="24"/>
+        </w:rPr>
+        <w:t xml:space="preserve"> pegawai</w:t>
+      </w:r>
+    </w:p>
+    <w:p>
+      <w:pPr>
+        <w:pStyle w:val="ListParagraph"/>
+        <w:spacing w:line="360" w:lineRule="auto"/>
+        <w:rPr>
+          <w:b/>
+          <w:bCs/>
+          <w:sz w:val="24"/>
+          <w:szCs w:val="24"/>
+        </w:rPr>
+      </w:pPr>
+    </w:p>
+    <w:p>
+      <w:pPr>
+        <w:pStyle w:val="ListParagraph"/>
+        <w:spacing w:line="360" w:lineRule="auto"/>
+      </w:pPr>
+      <w:r>
+        <w:object w:dxaOrig="13771" w:dyaOrig="7755" w14:anchorId="4C105CA5">
+          <v:shape id="_x0000_i1142" type="#_x0000_t75" style="width:647.95pt;height:364.85pt" o:ole="">
+            <v:imagedata r:id="rId27" o:title=""/>
           </v:shape>
-          <o:OLEObject Type="Embed" ProgID="Visio.Drawing.15" ShapeID="_x0000_i1032" DrawAspect="Content" ObjectID="_1740576590" r:id="rId26"/>
+          <o:OLEObject Type="Embed" ProgID="Visio.Drawing.15" ShapeID="_x0000_i1142" DrawAspect="Content" ObjectID="_1740629457" r:id="rId28"/>
         </w:object>
       </w:r>
     </w:p>
@@ -3008,7 +3409,7 @@
           <w:sz w:val="24"/>
           <w:szCs w:val="24"/>
         </w:rPr>
-        <w:t>9</w:t>
+        <w:t>1</w:t>
       </w:r>
       <w:r>
         <w:rPr>
@@ -3017,49 +3418,39 @@
           <w:sz w:val="24"/>
           <w:szCs w:val="24"/>
         </w:rPr>
-        <w:t xml:space="preserve">. </w:t>
-      </w:r>
-      <w:r>
-        <w:rPr>
-          <w:i/>
-          <w:iCs/>
-          <w:sz w:val="24"/>
-          <w:szCs w:val="24"/>
-        </w:rPr>
-        <w:t>Sequence Diagram</w:t>
-      </w:r>
-      <w:r>
-        <w:rPr>
-          <w:sz w:val="24"/>
-          <w:szCs w:val="24"/>
-        </w:rPr>
-        <w:t xml:space="preserve"> Buat Dokumen CKP</w:t>
-      </w:r>
-    </w:p>
-    <w:p>
-      <w:pPr>
-        <w:pStyle w:val="ListParagraph"/>
-        <w:spacing w:line="360" w:lineRule="auto"/>
+        <w:t>1</w:t>
+      </w:r>
+      <w:r>
         <w:rPr>
           <w:b/>
           <w:bCs/>
           <w:sz w:val="24"/>
           <w:szCs w:val="24"/>
         </w:rPr>
-      </w:pPr>
-    </w:p>
-    <w:p>
-      <w:pPr>
-        <w:pStyle w:val="ListParagraph"/>
-        <w:spacing w:line="360" w:lineRule="auto"/>
-      </w:pPr>
-      <w:r>
-        <w:object w:dxaOrig="15181" w:dyaOrig="8506" w14:anchorId="25822107">
-          <v:shape id="_x0000_i1033" type="#_x0000_t75" style="width:648.25pt;height:362.35pt" o:ole="">
-            <v:imagedata r:id="rId27" o:title=""/>
-          </v:shape>
-          <o:OLEObject Type="Embed" ProgID="Visio.Drawing.15" ShapeID="_x0000_i1033" DrawAspect="Content" ObjectID="_1740576591" r:id="rId28"/>
-        </w:object>
+        <w:t xml:space="preserve">. </w:t>
+      </w:r>
+      <w:r>
+        <w:rPr>
+          <w:i/>
+          <w:iCs/>
+          <w:sz w:val="24"/>
+          <w:szCs w:val="24"/>
+        </w:rPr>
+        <w:t>Sequence Diagram</w:t>
+      </w:r>
+      <w:r>
+        <w:rPr>
+          <w:sz w:val="24"/>
+          <w:szCs w:val="24"/>
+        </w:rPr>
+        <w:t xml:space="preserve"> </w:t>
+      </w:r>
+      <w:r>
+        <w:rPr>
+          <w:sz w:val="24"/>
+          <w:szCs w:val="24"/>
+        </w:rPr>
+        <w:t>monitoring penilaian PIA</w:t>
       </w:r>
     </w:p>
     <w:p>
@@ -3073,47 +3464,12 @@
         </w:rPr>
       </w:pPr>
       <w:r>
-        <w:rPr>
-          <w:b/>
-          <w:bCs/>
-          <w:sz w:val="24"/>
-          <w:szCs w:val="24"/>
-        </w:rPr>
-        <w:t xml:space="preserve">Gambar </w:t>
-      </w:r>
-      <w:r>
-        <w:rPr>
-          <w:b/>
-          <w:bCs/>
-          <w:sz w:val="24"/>
-          <w:szCs w:val="24"/>
-        </w:rPr>
-        <w:t>10</w:t>
-      </w:r>
-      <w:r>
-        <w:rPr>
-          <w:b/>
-          <w:bCs/>
-          <w:sz w:val="24"/>
-          <w:szCs w:val="24"/>
-        </w:rPr>
-        <w:t xml:space="preserve">. </w:t>
-      </w:r>
-      <w:r>
-        <w:rPr>
-          <w:i/>
-          <w:iCs/>
-          <w:sz w:val="24"/>
-          <w:szCs w:val="24"/>
-        </w:rPr>
-        <w:t>Sequence Diagram</w:t>
-      </w:r>
-      <w:r>
-        <w:rPr>
-          <w:sz w:val="24"/>
-          <w:szCs w:val="24"/>
-        </w:rPr>
-        <w:t xml:space="preserve"> Penilaian CKP</w:t>
+        <w:object w:dxaOrig="13936" w:dyaOrig="9421" w14:anchorId="2EB7DFE2">
+          <v:shape id="_x0000_i1143" type="#_x0000_t75" style="width:647.35pt;height:437.6pt" o:ole="">
+            <v:imagedata r:id="rId29" o:title=""/>
+          </v:shape>
+          <o:OLEObject Type="Embed" ProgID="Visio.Drawing.15" ShapeID="_x0000_i1143" DrawAspect="Content" ObjectID="_1740629458" r:id="rId30"/>
+        </w:object>
       </w:r>
     </w:p>
     <w:p>
@@ -3127,25 +3483,6 @@
         </w:rPr>
       </w:pPr>
       <w:r>
-        <w:object w:dxaOrig="13771" w:dyaOrig="7756" w14:anchorId="54F2C257">
-          <v:shape id="_x0000_i1034" type="#_x0000_t75" style="width:647.95pt;height:364.9pt" o:ole="">
-            <v:imagedata r:id="rId29" o:title=""/>
-          </v:shape>
-          <o:OLEObject Type="Embed" ProgID="Visio.Drawing.15" ShapeID="_x0000_i1034" DrawAspect="Content" ObjectID="_1740576592" r:id="rId30"/>
-        </w:object>
-      </w:r>
-    </w:p>
-    <w:p>
-      <w:pPr>
-        <w:pStyle w:val="ListParagraph"/>
-        <w:spacing w:line="360" w:lineRule="auto"/>
-        <w:jc w:val="center"/>
-        <w:rPr>
-          <w:sz w:val="24"/>
-          <w:szCs w:val="24"/>
-        </w:rPr>
-      </w:pPr>
-      <w:r>
         <w:rPr>
           <w:b/>
           <w:bCs/>
@@ -3161,7 +3498,7 @@
           <w:sz w:val="24"/>
           <w:szCs w:val="24"/>
         </w:rPr>
-        <w:t>11</w:t>
+        <w:t>1</w:t>
       </w:r>
       <w:r>
         <w:rPr>
@@ -3170,50 +3507,8 @@
           <w:sz w:val="24"/>
           <w:szCs w:val="24"/>
         </w:rPr>
-        <w:t xml:space="preserve">. </w:t>
-      </w:r>
-      <w:r>
-        <w:rPr>
-          <w:i/>
-          <w:iCs/>
-          <w:sz w:val="24"/>
-          <w:szCs w:val="24"/>
-        </w:rPr>
-        <w:t>Sequence Diagram</w:t>
-      </w:r>
-      <w:r>
-        <w:rPr>
-          <w:sz w:val="24"/>
-          <w:szCs w:val="24"/>
-        </w:rPr>
-        <w:t xml:space="preserve"> Monitoring CKP</w:t>
-      </w:r>
-    </w:p>
-    <w:p>
-      <w:pPr>
-        <w:pStyle w:val="ListParagraph"/>
-        <w:spacing w:line="360" w:lineRule="auto"/>
-        <w:jc w:val="center"/>
-      </w:pPr>
-      <w:r>
-        <w:object w:dxaOrig="13831" w:dyaOrig="7020" w14:anchorId="67BE105D">
-          <v:shape id="_x0000_i1035" type="#_x0000_t75" style="width:9in;height:328.9pt" o:ole="">
-            <v:imagedata r:id="rId31" o:title=""/>
-          </v:shape>
-          <o:OLEObject Type="Embed" ProgID="Visio.Drawing.15" ShapeID="_x0000_i1035" DrawAspect="Content" ObjectID="_1740576593" r:id="rId32"/>
-        </w:object>
-      </w:r>
-    </w:p>
-    <w:p>
-      <w:pPr>
-        <w:pStyle w:val="ListParagraph"/>
-        <w:spacing w:line="360" w:lineRule="auto"/>
-        <w:jc w:val="center"/>
-        <w:rPr>
-          <w:sz w:val="24"/>
-          <w:szCs w:val="24"/>
-        </w:rPr>
-      </w:pPr>
+        <w:t>2</w:t>
+      </w:r>
       <w:r>
         <w:rPr>
           <w:b/>
@@ -3221,33 +3516,6 @@
           <w:sz w:val="24"/>
           <w:szCs w:val="24"/>
         </w:rPr>
-        <w:t xml:space="preserve">Gambar </w:t>
-      </w:r>
-      <w:r>
-        <w:rPr>
-          <w:b/>
-          <w:bCs/>
-          <w:sz w:val="24"/>
-          <w:szCs w:val="24"/>
-        </w:rPr>
-        <w:t>1</w:t>
-      </w:r>
-      <w:r>
-        <w:rPr>
-          <w:b/>
-          <w:bCs/>
-          <w:sz w:val="24"/>
-          <w:szCs w:val="24"/>
-        </w:rPr>
-        <w:t>2</w:t>
-      </w:r>
-      <w:r>
-        <w:rPr>
-          <w:b/>
-          <w:bCs/>
-          <w:sz w:val="24"/>
-          <w:szCs w:val="24"/>
-        </w:rPr>
         <w:t xml:space="preserve">. </w:t>
       </w:r>
       <w:r>
@@ -3268,42 +3536,10 @@
       </w:r>
       <w:r>
         <w:rPr>
-          <w:i/>
-          <w:iCs/>
-          <w:sz w:val="24"/>
-          <w:szCs w:val="24"/>
-        </w:rPr>
-        <w:t>Export</w:t>
-      </w:r>
-      <w:r>
-        <w:rPr>
-          <w:sz w:val="24"/>
-          <w:szCs w:val="24"/>
-        </w:rPr>
-        <w:t xml:space="preserve"> CKP</w:t>
-      </w:r>
-    </w:p>
-    <w:p>
-      <w:pPr>
-        <w:rPr>
-          <w:b/>
-          <w:bCs/>
-          <w:i/>
-          <w:iCs/>
-          <w:sz w:val="24"/>
-          <w:szCs w:val="24"/>
-        </w:rPr>
-      </w:pPr>
-      <w:r>
-        <w:rPr>
-          <w:b/>
-          <w:bCs/>
-          <w:i/>
-          <w:iCs/>
-          <w:sz w:val="24"/>
-          <w:szCs w:val="24"/>
-        </w:rPr>
-        <w:br w:type="page"/>
+          <w:sz w:val="24"/>
+          <w:szCs w:val="24"/>
+        </w:rPr>
+        <w:t>memilih pegawai terbaik</w:t>
       </w:r>
     </w:p>
     <w:p>
@@ -3366,7 +3602,7 @@
                     </pic:cNvPicPr>
                   </pic:nvPicPr>
                   <pic:blipFill>
-                    <a:blip r:embed="rId33" cstate="print">
+                    <a:blip r:embed="rId31" cstate="print">
                       <a:extLst>
                         <a:ext uri="{28A0092B-C50C-407E-A947-70E740481C1C}">
                           <a14:useLocalDpi xmlns:a14="http://schemas.microsoft.com/office/drawing/2010/main" val="0"/>
@@ -3407,6 +3643,12 @@
           <w:sz w:val="24"/>
           <w:szCs w:val="24"/>
         </w:rPr>
+        <w:sectPr>
+          <w:pgSz w:w="15840" w:h="12240" w:orient="landscape"/>
+          <w:pgMar w:top="1440" w:right="1440" w:bottom="1440" w:left="1440" w:header="720" w:footer="720" w:gutter="0"/>
+          <w:cols w:space="720"/>
+          <w:docGrid w:linePitch="360"/>
+        </w:sectPr>
       </w:pPr>
       <w:r>
         <w:rPr>
@@ -3461,8 +3703,252 @@
         <w:t>SIPIA</w:t>
       </w:r>
     </w:p>
+    <w:p>
+      <w:pPr>
+        <w:pStyle w:val="ListParagraph"/>
+        <w:spacing w:line="360" w:lineRule="auto"/>
+        <w:jc w:val="both"/>
+        <w:rPr>
+          <w:sz w:val="24"/>
+          <w:szCs w:val="24"/>
+        </w:rPr>
+      </w:pPr>
+      <w:r>
+        <w:rPr>
+          <w:sz w:val="24"/>
+          <w:szCs w:val="24"/>
+        </w:rPr>
+        <w:lastRenderedPageBreak/>
+        <w:tab/>
+      </w:r>
+      <w:r>
+        <w:rPr>
+          <w:i/>
+          <w:iCs/>
+          <w:sz w:val="24"/>
+          <w:szCs w:val="24"/>
+        </w:rPr>
+        <w:t>Class diagram</w:t>
+      </w:r>
+      <w:r>
+        <w:rPr>
+          <w:sz w:val="24"/>
+          <w:szCs w:val="24"/>
+        </w:rPr>
+        <w:t xml:space="preserve"> atau diagram kelas adalah salah satu jenis diagram struktur pada UML yang menggambarkan dengan jelas struktur serta deskripsi </w:t>
+      </w:r>
+      <w:r>
+        <w:rPr>
+          <w:i/>
+          <w:iCs/>
+          <w:sz w:val="24"/>
+          <w:szCs w:val="24"/>
+        </w:rPr>
+        <w:t>class</w:t>
+      </w:r>
+      <w:r>
+        <w:rPr>
+          <w:sz w:val="24"/>
+          <w:szCs w:val="24"/>
+        </w:rPr>
+        <w:t xml:space="preserve">, atribut, metode, dan hubungan dari setiap objek. Ia bersifat statis, dalam artian diagram kelas bukan menjelaskan apa yang terjadi jika kelas-kelasnya berhubungan, melainkan menjelaskan hubungan apa yang terjadi. Diagram kelas diimplementasikan ke proyek yang menggunakan konsep </w:t>
+      </w:r>
+      <w:r>
+        <w:rPr>
+          <w:i/>
+          <w:iCs/>
+          <w:sz w:val="24"/>
+          <w:szCs w:val="24"/>
+        </w:rPr>
+        <w:t>object-oriented</w:t>
+      </w:r>
+      <w:r>
+        <w:rPr>
+          <w:sz w:val="24"/>
+          <w:szCs w:val="24"/>
+        </w:rPr>
+        <w:t xml:space="preserve"> karena gambaran dari </w:t>
+      </w:r>
+      <w:r>
+        <w:rPr>
+          <w:i/>
+          <w:iCs/>
+          <w:sz w:val="24"/>
+          <w:szCs w:val="24"/>
+        </w:rPr>
+        <w:t>class diagram</w:t>
+      </w:r>
+      <w:r>
+        <w:rPr>
+          <w:sz w:val="24"/>
+          <w:szCs w:val="24"/>
+        </w:rPr>
+        <w:t xml:space="preserve"> cukup mudah untuk digunakan.</w:t>
+      </w:r>
+    </w:p>
+    <w:p>
+      <w:pPr>
+        <w:pStyle w:val="ListParagraph"/>
+        <w:spacing w:line="360" w:lineRule="auto"/>
+        <w:jc w:val="both"/>
+        <w:rPr>
+          <w:sz w:val="24"/>
+          <w:szCs w:val="24"/>
+          <w:lang w:val="en-US"/>
+        </w:rPr>
+      </w:pPr>
+      <w:r>
+        <w:rPr>
+          <w:sz w:val="24"/>
+          <w:szCs w:val="24"/>
+        </w:rPr>
+        <w:tab/>
+      </w:r>
+      <w:r>
+        <w:rPr>
+          <w:i/>
+          <w:iCs/>
+          <w:sz w:val="24"/>
+          <w:szCs w:val="24"/>
+        </w:rPr>
+        <w:t>Class diagram</w:t>
+      </w:r>
+      <w:r>
+        <w:rPr>
+          <w:sz w:val="24"/>
+          <w:szCs w:val="24"/>
+        </w:rPr>
+        <w:t xml:space="preserve"> dari SIPIA dapat dilihat pada gambar 13, dengan kelas yang berawalan nama PIA. </w:t>
+      </w:r>
+      <w:r>
+        <w:rPr>
+          <w:i/>
+          <w:iCs/>
+          <w:sz w:val="24"/>
+          <w:szCs w:val="24"/>
+        </w:rPr>
+        <w:t>Class diagram</w:t>
+      </w:r>
+      <w:r>
+        <w:rPr>
+          <w:sz w:val="24"/>
+          <w:szCs w:val="24"/>
+        </w:rPr>
+        <w:t xml:space="preserve"> pada gambar 13 merupakan </w:t>
+      </w:r>
+      <w:r>
+        <w:rPr>
+          <w:i/>
+          <w:iCs/>
+          <w:sz w:val="24"/>
+          <w:szCs w:val="24"/>
+        </w:rPr>
+        <w:t>class diagram</w:t>
+      </w:r>
+      <w:r>
+        <w:rPr>
+          <w:sz w:val="24"/>
+          <w:szCs w:val="24"/>
+        </w:rPr>
+        <w:t xml:space="preserve"> dari SIKUANSING (Sistem </w:t>
+      </w:r>
+      <w:r>
+        <w:rPr>
+          <w:i/>
+          <w:iCs/>
+          <w:sz w:val="24"/>
+          <w:szCs w:val="24"/>
+        </w:rPr>
+        <w:t>Backoffice</w:t>
+      </w:r>
+      <w:r>
+        <w:rPr>
+          <w:sz w:val="24"/>
+          <w:szCs w:val="24"/>
+        </w:rPr>
+        <w:t xml:space="preserve"> BPS Kuansing). SIPIA merupakan bagian dari SIKUANSING namun merupakan sistem yang dapat dijadikan sistem terpisah (</w:t>
+      </w:r>
+      <w:r>
+        <w:rPr>
+          <w:i/>
+          <w:iCs/>
+          <w:sz w:val="24"/>
+          <w:szCs w:val="24"/>
+        </w:rPr>
+        <w:t>modular system</w:t>
+      </w:r>
+      <w:r>
+        <w:rPr>
+          <w:sz w:val="24"/>
+          <w:szCs w:val="24"/>
+        </w:rPr>
+        <w:t xml:space="preserve">). </w:t>
+      </w:r>
+      <w:r>
+        <w:rPr>
+          <w:sz w:val="24"/>
+          <w:szCs w:val="24"/>
+        </w:rPr>
+        <w:t>Agar perancangan lebih efisien</w:t>
+      </w:r>
+      <w:r>
+        <w:rPr>
+          <w:sz w:val="24"/>
+          <w:szCs w:val="24"/>
+        </w:rPr>
+        <w:t xml:space="preserve">, maka </w:t>
+      </w:r>
+      <w:r>
+        <w:rPr>
+          <w:i/>
+          <w:iCs/>
+          <w:sz w:val="24"/>
+          <w:szCs w:val="24"/>
+        </w:rPr>
+        <w:t>class</w:t>
+      </w:r>
+      <w:r>
+        <w:rPr>
+          <w:i/>
+          <w:iCs/>
+          <w:sz w:val="24"/>
+          <w:szCs w:val="24"/>
+        </w:rPr>
+        <w:t xml:space="preserve"> </w:t>
+      </w:r>
+      <w:r>
+        <w:rPr>
+          <w:i/>
+          <w:iCs/>
+          <w:sz w:val="24"/>
+          <w:szCs w:val="24"/>
+        </w:rPr>
+        <w:t>diagram</w:t>
+      </w:r>
+      <w:r>
+        <w:rPr>
+          <w:sz w:val="24"/>
+          <w:szCs w:val="24"/>
+        </w:rPr>
+        <w:t xml:space="preserve"> dirancang untuk menggambarkan sistem SIKUANSING secara menyeluruh. SIKUANSING saat </w:t>
+      </w:r>
+      <w:r>
+        <w:rPr>
+          <w:sz w:val="24"/>
+          <w:szCs w:val="24"/>
+        </w:rPr>
+        <w:t xml:space="preserve">dokumen </w:t>
+      </w:r>
+      <w:r>
+        <w:rPr>
+          <w:sz w:val="24"/>
+          <w:szCs w:val="24"/>
+        </w:rPr>
+        <w:t>perancangan ini ditulis direncanakan memiliki dua modul, yaitu SICAKEP dan SIPIA.</w:t>
+      </w:r>
+    </w:p>
     <w:sectPr>
-      <w:pgSz w:w="15840" w:h="12240" w:orient="landscape"/>
+      <w:pgSz w:w="12240" w:h="15840"/>
       <w:pgMar w:top="1440" w:right="1440" w:bottom="1440" w:left="1440" w:header="720" w:footer="720" w:gutter="0"/>
       <w:cols w:space="720"/>
       <w:docGrid w:linePitch="360"/>
@@ -5255,7 +5741,6 @@
   <w:style w:type="character" w:default="1" w:styleId="DefaultParagraphFont">
     <w:name w:val="Default Paragraph Font"/>
     <w:uiPriority w:val="1"/>
-    <w:semiHidden/>
     <w:unhideWhenUsed/>
   </w:style>
   <w:style w:type="table" w:default="1" w:styleId="TableNormal">

</xml_diff>

<commit_message>
sebelum di clone umi
</commit_message>
<xml_diff>
--- a/2021 DEBI TOMIKA/III. SISTEM INFORMASI DAN MULTIMEDIA/III.A. Sistem Informasi/10. III.A.6. Dokumen Pemodelan Proses SIPIA.docx
+++ b/2021 DEBI TOMIKA/III. SISTEM INFORMASI DAN MULTIMEDIA/III.A. Sistem Informasi/10. III.A.6. Dokumen Pemodelan Proses SIPIA.docx
@@ -155,88 +155,22 @@
                                     <w:text/>
                                   </w:sdtPr>
                                   <w:sdtContent>
-                                    <w:proofErr w:type="spellStart"/>
                                     <w:r>
                                       <w:rPr>
                                         <w:color w:val="4472C4" w:themeColor="accent1"/>
                                         <w:sz w:val="36"/>
                                         <w:szCs w:val="36"/>
                                       </w:rPr>
-                                      <w:t>Sistem</w:t>
+                                      <w:t xml:space="preserve">Sistem Informasi Penilaian </w:t>
                                     </w:r>
-                                    <w:proofErr w:type="spellEnd"/>
                                     <w:r>
                                       <w:rPr>
                                         <w:color w:val="4472C4" w:themeColor="accent1"/>
                                         <w:sz w:val="36"/>
                                         <w:szCs w:val="36"/>
                                       </w:rPr>
-                                      <w:t xml:space="preserve"> </w:t>
+                                      <w:t>Pegawai Terbaik</w:t>
                                     </w:r>
-                                    <w:proofErr w:type="spellStart"/>
-                                    <w:r>
-                                      <w:rPr>
-                                        <w:color w:val="4472C4" w:themeColor="accent1"/>
-                                        <w:sz w:val="36"/>
-                                        <w:szCs w:val="36"/>
-                                      </w:rPr>
-                                      <w:t>Informasi</w:t>
-                                    </w:r>
-                                    <w:proofErr w:type="spellEnd"/>
-                                    <w:r>
-                                      <w:rPr>
-                                        <w:color w:val="4472C4" w:themeColor="accent1"/>
-                                        <w:sz w:val="36"/>
-                                        <w:szCs w:val="36"/>
-                                      </w:rPr>
-                                      <w:t xml:space="preserve"> </w:t>
-                                    </w:r>
-                                    <w:proofErr w:type="spellStart"/>
-                                    <w:r>
-                                      <w:rPr>
-                                        <w:color w:val="4472C4" w:themeColor="accent1"/>
-                                        <w:sz w:val="36"/>
-                                        <w:szCs w:val="36"/>
-                                      </w:rPr>
-                                      <w:t>Penilaian</w:t>
-                                    </w:r>
-                                    <w:proofErr w:type="spellEnd"/>
-                                    <w:r>
-                                      <w:rPr>
-                                        <w:color w:val="4472C4" w:themeColor="accent1"/>
-                                        <w:sz w:val="36"/>
-                                        <w:szCs w:val="36"/>
-                                      </w:rPr>
-                                      <w:t xml:space="preserve"> </w:t>
-                                    </w:r>
-                                    <w:proofErr w:type="spellStart"/>
-                                    <w:r>
-                                      <w:rPr>
-                                        <w:color w:val="4472C4" w:themeColor="accent1"/>
-                                        <w:sz w:val="36"/>
-                                        <w:szCs w:val="36"/>
-                                      </w:rPr>
-                                      <w:t>Capaian</w:t>
-                                    </w:r>
-                                    <w:proofErr w:type="spellEnd"/>
-                                    <w:r>
-                                      <w:rPr>
-                                        <w:color w:val="4472C4" w:themeColor="accent1"/>
-                                        <w:sz w:val="36"/>
-                                        <w:szCs w:val="36"/>
-                                      </w:rPr>
-                                      <w:t xml:space="preserve"> Kinerja </w:t>
-                                    </w:r>
-                                    <w:proofErr w:type="spellStart"/>
-                                    <w:r>
-                                      <w:rPr>
-                                        <w:color w:val="4472C4" w:themeColor="accent1"/>
-                                        <w:sz w:val="36"/>
-                                        <w:szCs w:val="36"/>
-                                      </w:rPr>
-                                      <w:t>Pegawai</w:t>
-                                    </w:r>
-                                    <w:proofErr w:type="spellEnd"/>
                                     <w:r>
                                       <w:rPr>
                                         <w:color w:val="4472C4" w:themeColor="accent1"/>
@@ -367,88 +301,22 @@
                               <w:text/>
                             </w:sdtPr>
                             <w:sdtContent>
-                              <w:proofErr w:type="spellStart"/>
                               <w:r>
                                 <w:rPr>
                                   <w:color w:val="4472C4" w:themeColor="accent1"/>
                                   <w:sz w:val="36"/>
                                   <w:szCs w:val="36"/>
                                 </w:rPr>
-                                <w:t>Sistem</w:t>
+                                <w:t xml:space="preserve">Sistem Informasi Penilaian </w:t>
                               </w:r>
-                              <w:proofErr w:type="spellEnd"/>
                               <w:r>
                                 <w:rPr>
                                   <w:color w:val="4472C4" w:themeColor="accent1"/>
                                   <w:sz w:val="36"/>
                                   <w:szCs w:val="36"/>
                                 </w:rPr>
-                                <w:t xml:space="preserve"> </w:t>
+                                <w:t>Pegawai Terbaik</w:t>
                               </w:r>
-                              <w:proofErr w:type="spellStart"/>
-                              <w:r>
-                                <w:rPr>
-                                  <w:color w:val="4472C4" w:themeColor="accent1"/>
-                                  <w:sz w:val="36"/>
-                                  <w:szCs w:val="36"/>
-                                </w:rPr>
-                                <w:t>Informasi</w:t>
-                              </w:r>
-                              <w:proofErr w:type="spellEnd"/>
-                              <w:r>
-                                <w:rPr>
-                                  <w:color w:val="4472C4" w:themeColor="accent1"/>
-                                  <w:sz w:val="36"/>
-                                  <w:szCs w:val="36"/>
-                                </w:rPr>
-                                <w:t xml:space="preserve"> </w:t>
-                              </w:r>
-                              <w:proofErr w:type="spellStart"/>
-                              <w:r>
-                                <w:rPr>
-                                  <w:color w:val="4472C4" w:themeColor="accent1"/>
-                                  <w:sz w:val="36"/>
-                                  <w:szCs w:val="36"/>
-                                </w:rPr>
-                                <w:t>Penilaian</w:t>
-                              </w:r>
-                              <w:proofErr w:type="spellEnd"/>
-                              <w:r>
-                                <w:rPr>
-                                  <w:color w:val="4472C4" w:themeColor="accent1"/>
-                                  <w:sz w:val="36"/>
-                                  <w:szCs w:val="36"/>
-                                </w:rPr>
-                                <w:t xml:space="preserve"> </w:t>
-                              </w:r>
-                              <w:proofErr w:type="spellStart"/>
-                              <w:r>
-                                <w:rPr>
-                                  <w:color w:val="4472C4" w:themeColor="accent1"/>
-                                  <w:sz w:val="36"/>
-                                  <w:szCs w:val="36"/>
-                                </w:rPr>
-                                <w:t>Capaian</w:t>
-                              </w:r>
-                              <w:proofErr w:type="spellEnd"/>
-                              <w:r>
-                                <w:rPr>
-                                  <w:color w:val="4472C4" w:themeColor="accent1"/>
-                                  <w:sz w:val="36"/>
-                                  <w:szCs w:val="36"/>
-                                </w:rPr>
-                                <w:t xml:space="preserve"> Kinerja </w:t>
-                              </w:r>
-                              <w:proofErr w:type="spellStart"/>
-                              <w:r>
-                                <w:rPr>
-                                  <w:color w:val="4472C4" w:themeColor="accent1"/>
-                                  <w:sz w:val="36"/>
-                                  <w:szCs w:val="36"/>
-                                </w:rPr>
-                                <w:t>Pegawai</w:t>
-                              </w:r>
-                              <w:proofErr w:type="spellEnd"/>
                               <w:r>
                                 <w:rPr>
                                   <w:color w:val="4472C4" w:themeColor="accent1"/>
@@ -1106,36 +974,8 @@
                                         <w:sz w:val="36"/>
                                         <w:szCs w:val="36"/>
                                       </w:rPr>
-                                      <w:t xml:space="preserve">BPS </w:t>
+                                      <w:t>BPS Kabupaten Kuantan Singingi</w:t>
                                     </w:r>
-                                    <w:proofErr w:type="spellStart"/>
-                                    <w:r>
-                                      <w:rPr>
-                                        <w:color w:val="4472C4" w:themeColor="accent1"/>
-                                        <w:sz w:val="36"/>
-                                        <w:szCs w:val="36"/>
-                                      </w:rPr>
-                                      <w:t>Kabupaten</w:t>
-                                    </w:r>
-                                    <w:proofErr w:type="spellEnd"/>
-                                    <w:r>
-                                      <w:rPr>
-                                        <w:color w:val="4472C4" w:themeColor="accent1"/>
-                                        <w:sz w:val="36"/>
-                                        <w:szCs w:val="36"/>
-                                      </w:rPr>
-                                      <w:t xml:space="preserve"> Kuantan </w:t>
-                                    </w:r>
-                                    <w:proofErr w:type="spellStart"/>
-                                    <w:r>
-                                      <w:rPr>
-                                        <w:color w:val="4472C4" w:themeColor="accent1"/>
-                                        <w:sz w:val="36"/>
-                                        <w:szCs w:val="36"/>
-                                      </w:rPr>
-                                      <w:t>Singingi</w:t>
-                                    </w:r>
-                                    <w:proofErr w:type="spellEnd"/>
                                   </w:sdtContent>
                                 </w:sdt>
                               </w:p>
@@ -1229,36 +1069,8 @@
                                   <w:sz w:val="36"/>
                                   <w:szCs w:val="36"/>
                                 </w:rPr>
-                                <w:t xml:space="preserve">BPS </w:t>
+                                <w:t>BPS Kabupaten Kuantan Singingi</w:t>
                               </w:r>
-                              <w:proofErr w:type="spellStart"/>
-                              <w:r>
-                                <w:rPr>
-                                  <w:color w:val="4472C4" w:themeColor="accent1"/>
-                                  <w:sz w:val="36"/>
-                                  <w:szCs w:val="36"/>
-                                </w:rPr>
-                                <w:t>Kabupaten</w:t>
-                              </w:r>
-                              <w:proofErr w:type="spellEnd"/>
-                              <w:r>
-                                <w:rPr>
-                                  <w:color w:val="4472C4" w:themeColor="accent1"/>
-                                  <w:sz w:val="36"/>
-                                  <w:szCs w:val="36"/>
-                                </w:rPr>
-                                <w:t xml:space="preserve"> Kuantan </w:t>
-                              </w:r>
-                              <w:proofErr w:type="spellStart"/>
-                              <w:r>
-                                <w:rPr>
-                                  <w:color w:val="4472C4" w:themeColor="accent1"/>
-                                  <w:sz w:val="36"/>
-                                  <w:szCs w:val="36"/>
-                                </w:rPr>
-                                <w:t>Singingi</w:t>
-                              </w:r>
-                              <w:proofErr w:type="spellEnd"/>
                             </w:sdtContent>
                           </w:sdt>
                         </w:p>
@@ -1781,10 +1593,10 @@
             <v:path o:extrusionok="f" gradientshapeok="t" o:connecttype="rect"/>
             <o:lock v:ext="edit" aspectratio="t"/>
           </v:shapetype>
-          <v:shape id="_x0000_i1133" type="#_x0000_t75" style="width:467.3pt;height:368.4pt" o:ole="">
+          <v:shape id="_x0000_i1025" type="#_x0000_t75" style="width:467.3pt;height:368.4pt" o:ole="">
             <v:imagedata r:id="rId8" o:title=""/>
           </v:shape>
-          <o:OLEObject Type="Embed" ProgID="Visio.Drawing.15" ShapeID="_x0000_i1133" DrawAspect="Content" ObjectID="_1740629448" r:id="rId9"/>
+          <o:OLEObject Type="Embed" ProgID="Visio.Drawing.15" ShapeID="_x0000_i1025" DrawAspect="Content" ObjectID="_1740894206" r:id="rId9"/>
         </w:object>
       </w:r>
     </w:p>
@@ -2555,10 +2367,10 @@
       </w:pPr>
       <w:r>
         <w:object w:dxaOrig="10951" w:dyaOrig="16126" w14:anchorId="1CF82A16">
-          <v:shape id="_x0000_i1134" type="#_x0000_t75" style="width:380pt;height:559.55pt" o:ole="">
+          <v:shape id="_x0000_i1026" type="#_x0000_t75" style="width:380pt;height:559.55pt" o:ole="">
             <v:imagedata r:id="rId11" o:title=""/>
           </v:shape>
-          <o:OLEObject Type="Embed" ProgID="Visio.Drawing.15" ShapeID="_x0000_i1134" DrawAspect="Content" ObjectID="_1740629449" r:id="rId12"/>
+          <o:OLEObject Type="Embed" ProgID="Visio.Drawing.15" ShapeID="_x0000_i1026" DrawAspect="Content" ObjectID="_1740894207" r:id="rId12"/>
         </w:object>
       </w:r>
     </w:p>
@@ -2665,10 +2477,10 @@
       </w:pPr>
       <w:r>
         <w:object w:dxaOrig="10951" w:dyaOrig="16126" w14:anchorId="4453B6B8">
-          <v:shape id="_x0000_i1135" type="#_x0000_t75" style="width:421.6pt;height:620.05pt" o:ole="">
+          <v:shape id="_x0000_i1027" type="#_x0000_t75" style="width:421.6pt;height:620.05pt" o:ole="">
             <v:imagedata r:id="rId13" o:title=""/>
           </v:shape>
-          <o:OLEObject Type="Embed" ProgID="Visio.Drawing.15" ShapeID="_x0000_i1135" DrawAspect="Content" ObjectID="_1740629450" r:id="rId14"/>
+          <o:OLEObject Type="Embed" ProgID="Visio.Drawing.15" ShapeID="_x0000_i1027" DrawAspect="Content" ObjectID="_1740894208" r:id="rId14"/>
         </w:object>
       </w:r>
     </w:p>
@@ -2789,10 +2601,10 @@
       </w:pPr>
       <w:r>
         <w:object w:dxaOrig="10950" w:dyaOrig="16125" w14:anchorId="0FD4EFE5">
-          <v:shape id="_x0000_i1136" type="#_x0000_t75" style="width:421.55pt;height:620.8pt" o:ole="">
+          <v:shape id="_x0000_i1028" type="#_x0000_t75" style="width:421.55pt;height:620.8pt" o:ole="">
             <v:imagedata r:id="rId15" o:title=""/>
           </v:shape>
-          <o:OLEObject Type="Embed" ProgID="Visio.Drawing.15" ShapeID="_x0000_i1136" DrawAspect="Content" ObjectID="_1740629451" r:id="rId16"/>
+          <o:OLEObject Type="Embed" ProgID="Visio.Drawing.15" ShapeID="_x0000_i1028" DrawAspect="Content" ObjectID="_1740894209" r:id="rId16"/>
         </w:object>
       </w:r>
     </w:p>
@@ -2892,10 +2704,10 @@
       </w:pPr>
       <w:r>
         <w:object w:dxaOrig="10951" w:dyaOrig="16126" w14:anchorId="3DA6DDA9">
-          <v:shape id="_x0000_i1137" type="#_x0000_t75" style="width:423.8pt;height:625.7pt" o:ole="">
+          <v:shape id="_x0000_i1029" type="#_x0000_t75" style="width:423.8pt;height:625.7pt" o:ole="">
             <v:imagedata r:id="rId17" o:title=""/>
           </v:shape>
-          <o:OLEObject Type="Embed" ProgID="Visio.Drawing.15" ShapeID="_x0000_i1137" DrawAspect="Content" ObjectID="_1740629452" r:id="rId18"/>
+          <o:OLEObject Type="Embed" ProgID="Visio.Drawing.15" ShapeID="_x0000_i1029" DrawAspect="Content" ObjectID="_1740894210" r:id="rId18"/>
         </w:object>
       </w:r>
     </w:p>
@@ -2996,10 +2808,10 @@
       </w:pPr>
       <w:r>
         <w:object w:dxaOrig="10951" w:dyaOrig="16126" w14:anchorId="275A6A38">
-          <v:shape id="_x0000_i1138" type="#_x0000_t75" style="width:429.3pt;height:632.15pt" o:ole="">
+          <v:shape id="_x0000_i1030" type="#_x0000_t75" style="width:429.3pt;height:632.15pt" o:ole="">
             <v:imagedata r:id="rId19" o:title=""/>
           </v:shape>
-          <o:OLEObject Type="Embed" ProgID="Visio.Drawing.15" ShapeID="_x0000_i1138" DrawAspect="Content" ObjectID="_1740629453" r:id="rId20"/>
+          <o:OLEObject Type="Embed" ProgID="Visio.Drawing.15" ShapeID="_x0000_i1030" DrawAspect="Content" ObjectID="_1740894211" r:id="rId20"/>
         </w:object>
       </w:r>
       <w:r>
@@ -3119,10 +2931,10 @@
       </w:pPr>
       <w:r>
         <w:object w:dxaOrig="16126" w:dyaOrig="6901" w14:anchorId="55513848">
-          <v:shape id="_x0000_i1140" type="#_x0000_t75" style="width:623.25pt;height:266.4pt" o:ole="">
+          <v:shape id="_x0000_i1031" type="#_x0000_t75" style="width:623.25pt;height:266.4pt" o:ole="">
             <v:imagedata r:id="rId21" o:title=""/>
           </v:shape>
-          <o:OLEObject Type="Embed" ProgID="Visio.Drawing.15" ShapeID="_x0000_i1140" DrawAspect="Content" ObjectID="_1740629454" r:id="rId22"/>
+          <o:OLEObject Type="Embed" ProgID="Visio.Drawing.15" ShapeID="_x0000_i1031" DrawAspect="Content" ObjectID="_1740894212" r:id="rId22"/>
         </w:object>
       </w:r>
     </w:p>
@@ -3199,10 +3011,10 @@
       </w:pPr>
       <w:r>
         <w:object w:dxaOrig="16125" w:dyaOrig="7110" w14:anchorId="543DCE87">
-          <v:shape id="_x0000_i1139" type="#_x0000_t75" style="width:647.4pt;height:285.45pt" o:ole="">
+          <v:shape id="_x0000_i1032" type="#_x0000_t75" style="width:647.4pt;height:285.45pt" o:ole="">
             <v:imagedata r:id="rId23" o:title=""/>
           </v:shape>
-          <o:OLEObject Type="Embed" ProgID="Visio.Drawing.15" ShapeID="_x0000_i1139" DrawAspect="Content" ObjectID="_1740629455" r:id="rId24"/>
+          <o:OLEObject Type="Embed" ProgID="Visio.Drawing.15" ShapeID="_x0000_i1032" DrawAspect="Content" ObjectID="_1740894213" r:id="rId24"/>
         </w:object>
       </w:r>
     </w:p>
@@ -3275,10 +3087,10 @@
       </w:pPr>
       <w:r>
         <w:object w:dxaOrig="14775" w:dyaOrig="8580" w14:anchorId="5F60FD5C">
-          <v:shape id="_x0000_i1141" type="#_x0000_t75" style="width:647.9pt;height:376.25pt" o:ole="">
+          <v:shape id="_x0000_i1033" type="#_x0000_t75" style="width:647.9pt;height:376.25pt" o:ole="">
             <v:imagedata r:id="rId25" o:title=""/>
           </v:shape>
-          <o:OLEObject Type="Embed" ProgID="Visio.Drawing.15" ShapeID="_x0000_i1141" DrawAspect="Content" ObjectID="_1740629456" r:id="rId26"/>
+          <o:OLEObject Type="Embed" ProgID="Visio.Drawing.15" ShapeID="_x0000_i1033" DrawAspect="Content" ObjectID="_1740894214" r:id="rId26"/>
         </w:object>
       </w:r>
     </w:p>
@@ -3376,10 +3188,10 @@
       </w:pPr>
       <w:r>
         <w:object w:dxaOrig="13771" w:dyaOrig="7755" w14:anchorId="4C105CA5">
-          <v:shape id="_x0000_i1142" type="#_x0000_t75" style="width:647.95pt;height:364.85pt" o:ole="">
+          <v:shape id="_x0000_i1034" type="#_x0000_t75" style="width:647.95pt;height:364.85pt" o:ole="">
             <v:imagedata r:id="rId27" o:title=""/>
           </v:shape>
-          <o:OLEObject Type="Embed" ProgID="Visio.Drawing.15" ShapeID="_x0000_i1142" DrawAspect="Content" ObjectID="_1740629457" r:id="rId28"/>
+          <o:OLEObject Type="Embed" ProgID="Visio.Drawing.15" ShapeID="_x0000_i1034" DrawAspect="Content" ObjectID="_1740894215" r:id="rId28"/>
         </w:object>
       </w:r>
     </w:p>
@@ -3465,10 +3277,10 @@
       </w:pPr>
       <w:r>
         <w:object w:dxaOrig="13936" w:dyaOrig="9421" w14:anchorId="2EB7DFE2">
-          <v:shape id="_x0000_i1143" type="#_x0000_t75" style="width:647.35pt;height:437.6pt" o:ole="">
+          <v:shape id="_x0000_i1035" type="#_x0000_t75" style="width:647.35pt;height:437.6pt" o:ole="">
             <v:imagedata r:id="rId29" o:title=""/>
           </v:shape>
-          <o:OLEObject Type="Embed" ProgID="Visio.Drawing.15" ShapeID="_x0000_i1143" DrawAspect="Content" ObjectID="_1740629458" r:id="rId30"/>
+          <o:OLEObject Type="Embed" ProgID="Visio.Drawing.15" ShapeID="_x0000_i1035" DrawAspect="Content" ObjectID="_1740894216" r:id="rId30"/>
         </w:object>
       </w:r>
     </w:p>
@@ -5741,6 +5553,7 @@
   <w:style w:type="character" w:default="1" w:styleId="DefaultParagraphFont">
     <w:name w:val="Default Paragraph Font"/>
     <w:uiPriority w:val="1"/>
+    <w:semiHidden/>
     <w:unhideWhenUsed/>
   </w:style>
   <w:style w:type="table" w:default="1" w:styleId="TableNormal">

</xml_diff>